<commit_message>
added game and assets files
</commit_message>
<xml_diff>
--- a/report/Arbeitsjournal.docx
+++ b/report/Arbeitsjournal.docx
@@ -1,10 +1,10 @@
 
 <file path=word/document.xml><?xml version="1.0" encoding="utf-8"?>
-<w:document xmlns:wpc="http://schemas.microsoft.com/office/word/2010/wordprocessingCanvas" xmlns:cx="http://schemas.microsoft.com/office/drawing/2014/chartex" xmlns:cx1="http://schemas.microsoft.com/office/drawing/2015/9/8/chartex" xmlns:cx2="http://schemas.microsoft.com/office/drawing/2015/10/21/chartex" xmlns:cx3="http://schemas.microsoft.com/office/drawing/2016/5/9/chartex" xmlns:cx4="http://schemas.microsoft.com/office/drawing/2016/5/10/chartex" xmlns:cx5="http://schemas.microsoft.com/office/drawing/2016/5/11/chartex" xmlns:cx6="http://schemas.microsoft.com/office/drawing/2016/5/12/chartex" xmlns:cx7="http://schemas.microsoft.com/office/drawing/2016/5/13/chartex" xmlns:cx8="http://schemas.microsoft.com/office/drawing/2016/5/14/chartex" xmlns:mc="http://schemas.openxmlformats.org/markup-compatibility/2006" xmlns:aink="http://schemas.microsoft.com/office/drawing/2016/ink" xmlns:am3d="http://schemas.microsoft.com/office/drawing/2017/model3d" xmlns:o="urn:schemas-microsoft-com:office:office" xmlns:oel="http://schemas.microsoft.com/office/2019/extlst" xmlns:r="http://schemas.openxmlformats.org/officeDocument/2006/relationships" xmlns:m="http://schemas.openxmlformats.org/officeDocument/2006/math" xmlns:v="urn:schemas-microsoft-com:vml" xmlns:wp14="http://schemas.microsoft.com/office/word/2010/wordprocessingDrawing" xmlns:wp="http://schemas.openxmlformats.org/drawingml/2006/wordprocessingDrawing" xmlns:w10="urn:schemas-microsoft-com:office:word" xmlns:w="http://schemas.openxmlformats.org/wordprocessingml/2006/main" xmlns:w14="http://schemas.microsoft.com/office/word/2010/wordml" xmlns:w15="http://schemas.microsoft.com/office/word/2012/wordml" xmlns:w16cex="http://schemas.microsoft.com/office/word/2018/wordml/cex" xmlns:w16cid="http://schemas.microsoft.com/office/word/2016/wordml/cid" xmlns:w16="http://schemas.microsoft.com/office/word/2018/wordml" xmlns:w16du="http://schemas.microsoft.com/office/word/2023/wordml/word16du" xmlns:w16sdtdh="http://schemas.microsoft.com/office/word/2020/wordml/sdtdatahash" xmlns:w16sdtfl="http://schemas.microsoft.com/office/word/2024/wordml/sdtformatlock" xmlns:w16se="http://schemas.microsoft.com/office/word/2015/wordml/symex" xmlns:wpg="http://schemas.microsoft.com/office/word/2010/wordprocessingGroup" xmlns:wpi="http://schemas.microsoft.com/office/word/2010/wordprocessingInk" xmlns:wne="http://schemas.microsoft.com/office/word/2006/wordml" xmlns:wps="http://schemas.microsoft.com/office/word/2010/wordprocessingShape" mc:Ignorable="w14 w15 w16se w16cid w16 w16cex w16sdtdh w16sdtfl w16du wp14">
+<w:document xmlns:wpc="http://schemas.microsoft.com/office/word/2010/wordprocessingCanvas" xmlns:cx="http://schemas.microsoft.com/office/drawing/2014/chartex" xmlns:cx1="http://schemas.microsoft.com/office/drawing/2015/9/8/chartex" xmlns:cx2="http://schemas.microsoft.com/office/drawing/2015/10/21/chartex" xmlns:cx3="http://schemas.microsoft.com/office/drawing/2016/5/9/chartex" xmlns:cx4="http://schemas.microsoft.com/office/drawing/2016/5/10/chartex" xmlns:cx5="http://schemas.microsoft.com/office/drawing/2016/5/11/chartex" xmlns:cx6="http://schemas.microsoft.com/office/drawing/2016/5/12/chartex" xmlns:cx7="http://schemas.microsoft.com/office/drawing/2016/5/13/chartex" xmlns:cx8="http://schemas.microsoft.com/office/drawing/2016/5/14/chartex" xmlns:mc="http://schemas.openxmlformats.org/markup-compatibility/2006" xmlns:aink="http://schemas.microsoft.com/office/drawing/2016/ink" xmlns:am3d="http://schemas.microsoft.com/office/drawing/2017/model3d" xmlns:o="urn:schemas-microsoft-com:office:office" xmlns:oel="http://schemas.microsoft.com/office/2019/extlst" xmlns:r="http://schemas.openxmlformats.org/officeDocument/2006/relationships" xmlns:m="http://schemas.openxmlformats.org/officeDocument/2006/math" xmlns:v="urn:schemas-microsoft-com:vml" xmlns:wp14="http://schemas.microsoft.com/office/word/2010/wordprocessingDrawing" xmlns:wp="http://schemas.openxmlformats.org/drawingml/2006/wordprocessingDrawing" xmlns:w10="urn:schemas-microsoft-com:office:word" xmlns:w="http://schemas.openxmlformats.org/wordprocessingml/2006/main" xmlns:w14="http://schemas.microsoft.com/office/word/2010/wordml" xmlns:w15="http://schemas.microsoft.com/office/word/2012/wordml" xmlns:w16cex="http://schemas.microsoft.com/office/word/2018/wordml/cex" xmlns:w16cid="http://schemas.microsoft.com/office/word/2016/wordml/cid" xmlns:w16="http://schemas.microsoft.com/office/word/2018/wordml" xmlns:w16du="http://schemas.microsoft.com/office/word/2023/wordml/word16du" xmlns:w16sdtdh="http://schemas.microsoft.com/office/word/2020/wordml/sdtdatahash" xmlns:w16se="http://schemas.microsoft.com/office/word/2015/wordml/symex" xmlns:wpg="http://schemas.microsoft.com/office/word/2010/wordprocessingGroup" xmlns:wpi="http://schemas.microsoft.com/office/word/2010/wordprocessingInk" xmlns:wne="http://schemas.microsoft.com/office/word/2006/wordml" xmlns:wps="http://schemas.microsoft.com/office/word/2010/wordprocessingShape" mc:Ignorable="w14 w15 w16se w16cid w16 w16cex w16sdtdh w16du wp14">
   <w:body>
     <w:p>
       <w:pPr>
-        <w:pStyle w:val="Titel"/>
+        <w:pStyle w:val="Title"/>
         <w:rPr>
           <w:rFonts w:ascii="Constantia" w:hAnsi="Constantia"/>
           <w:b/>
@@ -116,7 +116,7 @@
     </w:p>
     <w:tbl>
       <w:tblPr>
-        <w:tblStyle w:val="Gitternetztabelle4"/>
+        <w:tblStyle w:val="GridTable4"/>
         <w:tblpPr w:leftFromText="141" w:rightFromText="141" w:vertAnchor="text" w:horzAnchor="margin" w:tblpY="286"/>
         <w:tblW w:w="9293" w:type="dxa"/>
         <w:tblLook w:val="04A0" w:firstRow="1" w:lastRow="0" w:firstColumn="1" w:lastColumn="0" w:noHBand="0" w:noVBand="1"/>
@@ -574,6 +574,12 @@
                 <w:rFonts w:cstheme="minorHAnsi"/>
               </w:rPr>
             </w:pPr>
+            <w:r>
+              <w:rPr>
+                <w:rFonts w:cstheme="minorHAnsi"/>
+              </w:rPr>
+              <w:t>22.03</w:t>
+            </w:r>
           </w:p>
         </w:tc>
         <w:tc>
@@ -587,6 +593,12 @@
                 <w:rFonts w:ascii="Constantia" w:hAnsi="Constantia"/>
               </w:rPr>
             </w:pPr>
+            <w:r>
+              <w:rPr>
+                <w:rFonts w:ascii="Constantia" w:hAnsi="Constantia"/>
+              </w:rPr>
+              <w:t>Godot Engine als Projekt Game-Engine gewählt. Es mit einem Guide ausprobiert.</w:t>
+            </w:r>
           </w:p>
         </w:tc>
         <w:tc>
@@ -600,6 +612,12 @@
                 <w:rFonts w:ascii="Constantia" w:hAnsi="Constantia"/>
               </w:rPr>
             </w:pPr>
+            <w:r>
+              <w:rPr>
+                <w:rFonts w:ascii="Constantia" w:hAnsi="Constantia"/>
+              </w:rPr>
+              <w:t>I</w:t>
+            </w:r>
           </w:p>
         </w:tc>
         <w:tc>
@@ -613,6 +631,12 @@
                 <w:rFonts w:ascii="Constantia" w:hAnsi="Constantia"/>
               </w:rPr>
             </w:pPr>
+            <w:r>
+              <w:rPr>
+                <w:rFonts w:ascii="Constantia" w:hAnsi="Constantia"/>
+              </w:rPr>
+              <w:t>3 St.</w:t>
+            </w:r>
           </w:p>
         </w:tc>
       </w:tr>
@@ -1480,7 +1504,7 @@
 </file>
 
 <file path=word/numbering.xml><?xml version="1.0" encoding="utf-8"?>
-<w:numbering xmlns:wpc="http://schemas.microsoft.com/office/word/2010/wordprocessingCanvas" xmlns:cx="http://schemas.microsoft.com/office/drawing/2014/chartex" xmlns:cx1="http://schemas.microsoft.com/office/drawing/2015/9/8/chartex" xmlns:cx2="http://schemas.microsoft.com/office/drawing/2015/10/21/chartex" xmlns:cx3="http://schemas.microsoft.com/office/drawing/2016/5/9/chartex" xmlns:cx4="http://schemas.microsoft.com/office/drawing/2016/5/10/chartex" xmlns:cx5="http://schemas.microsoft.com/office/drawing/2016/5/11/chartex" xmlns:cx6="http://schemas.microsoft.com/office/drawing/2016/5/12/chartex" xmlns:cx7="http://schemas.microsoft.com/office/drawing/2016/5/13/chartex" xmlns:cx8="http://schemas.microsoft.com/office/drawing/2016/5/14/chartex" xmlns:mc="http://schemas.openxmlformats.org/markup-compatibility/2006" xmlns:aink="http://schemas.microsoft.com/office/drawing/2016/ink" xmlns:am3d="http://schemas.microsoft.com/office/drawing/2017/model3d" xmlns:o="urn:schemas-microsoft-com:office:office" xmlns:oel="http://schemas.microsoft.com/office/2019/extlst" xmlns:r="http://schemas.openxmlformats.org/officeDocument/2006/relationships" xmlns:m="http://schemas.openxmlformats.org/officeDocument/2006/math" xmlns:v="urn:schemas-microsoft-com:vml" xmlns:wp14="http://schemas.microsoft.com/office/word/2010/wordprocessingDrawing" xmlns:wp="http://schemas.openxmlformats.org/drawingml/2006/wordprocessingDrawing" xmlns:w10="urn:schemas-microsoft-com:office:word" xmlns:w="http://schemas.openxmlformats.org/wordprocessingml/2006/main" xmlns:w14="http://schemas.microsoft.com/office/word/2010/wordml" xmlns:w15="http://schemas.microsoft.com/office/word/2012/wordml" xmlns:w16cex="http://schemas.microsoft.com/office/word/2018/wordml/cex" xmlns:w16cid="http://schemas.microsoft.com/office/word/2016/wordml/cid" xmlns:w16="http://schemas.microsoft.com/office/word/2018/wordml" xmlns:w16du="http://schemas.microsoft.com/office/word/2023/wordml/word16du" xmlns:w16sdtdh="http://schemas.microsoft.com/office/word/2020/wordml/sdtdatahash" xmlns:w16sdtfl="http://schemas.microsoft.com/office/word/2024/wordml/sdtformatlock" xmlns:w16se="http://schemas.microsoft.com/office/word/2015/wordml/symex" xmlns:wpg="http://schemas.microsoft.com/office/word/2010/wordprocessingGroup" xmlns:wpi="http://schemas.microsoft.com/office/word/2010/wordprocessingInk" xmlns:wne="http://schemas.microsoft.com/office/word/2006/wordml" xmlns:wps="http://schemas.microsoft.com/office/word/2010/wordprocessingShape" mc:Ignorable="w14 w15 w16se w16cid w16 w16cex w16sdtdh w16sdtfl w16du wp14">
+<w:numbering xmlns:wpc="http://schemas.microsoft.com/office/word/2010/wordprocessingCanvas" xmlns:cx="http://schemas.microsoft.com/office/drawing/2014/chartex" xmlns:cx1="http://schemas.microsoft.com/office/drawing/2015/9/8/chartex" xmlns:cx2="http://schemas.microsoft.com/office/drawing/2015/10/21/chartex" xmlns:cx3="http://schemas.microsoft.com/office/drawing/2016/5/9/chartex" xmlns:cx4="http://schemas.microsoft.com/office/drawing/2016/5/10/chartex" xmlns:cx5="http://schemas.microsoft.com/office/drawing/2016/5/11/chartex" xmlns:cx6="http://schemas.microsoft.com/office/drawing/2016/5/12/chartex" xmlns:cx7="http://schemas.microsoft.com/office/drawing/2016/5/13/chartex" xmlns:cx8="http://schemas.microsoft.com/office/drawing/2016/5/14/chartex" xmlns:mc="http://schemas.openxmlformats.org/markup-compatibility/2006" xmlns:aink="http://schemas.microsoft.com/office/drawing/2016/ink" xmlns:am3d="http://schemas.microsoft.com/office/drawing/2017/model3d" xmlns:o="urn:schemas-microsoft-com:office:office" xmlns:oel="http://schemas.microsoft.com/office/2019/extlst" xmlns:r="http://schemas.openxmlformats.org/officeDocument/2006/relationships" xmlns:m="http://schemas.openxmlformats.org/officeDocument/2006/math" xmlns:v="urn:schemas-microsoft-com:vml" xmlns:wp14="http://schemas.microsoft.com/office/word/2010/wordprocessingDrawing" xmlns:wp="http://schemas.openxmlformats.org/drawingml/2006/wordprocessingDrawing" xmlns:w10="urn:schemas-microsoft-com:office:word" xmlns:w="http://schemas.openxmlformats.org/wordprocessingml/2006/main" xmlns:w14="http://schemas.microsoft.com/office/word/2010/wordml" xmlns:w15="http://schemas.microsoft.com/office/word/2012/wordml" xmlns:w16cex="http://schemas.microsoft.com/office/word/2018/wordml/cex" xmlns:w16cid="http://schemas.microsoft.com/office/word/2016/wordml/cid" xmlns:w16="http://schemas.microsoft.com/office/word/2018/wordml" xmlns:w16du="http://schemas.microsoft.com/office/word/2023/wordml/word16du" xmlns:w16sdtdh="http://schemas.microsoft.com/office/word/2020/wordml/sdtdatahash" xmlns:w16se="http://schemas.microsoft.com/office/word/2015/wordml/symex" xmlns:wpg="http://schemas.microsoft.com/office/word/2010/wordprocessingGroup" xmlns:wpi="http://schemas.microsoft.com/office/word/2010/wordprocessingInk" xmlns:wne="http://schemas.microsoft.com/office/word/2006/wordml" xmlns:wps="http://schemas.microsoft.com/office/word/2010/wordprocessingShape" mc:Ignorable="w14 w15 w16se w16cid w16 w16cex w16sdtdh w16du wp14">
   <w:abstractNum w:abstractNumId="0" w15:restartNumberingAfterBreak="0">
     <w:nsid w:val="7545E146"/>
     <w:multiLevelType w:val="hybridMultilevel"/>
@@ -1539,7 +1563,7 @@
 </file>
 
 <file path=word/styles.xml><?xml version="1.0" encoding="utf-8"?>
-<w:styles xmlns:mc="http://schemas.openxmlformats.org/markup-compatibility/2006" xmlns:r="http://schemas.openxmlformats.org/officeDocument/2006/relationships" xmlns:w="http://schemas.openxmlformats.org/wordprocessingml/2006/main" xmlns:w14="http://schemas.microsoft.com/office/word/2010/wordml" xmlns:w15="http://schemas.microsoft.com/office/word/2012/wordml" xmlns:w16cex="http://schemas.microsoft.com/office/word/2018/wordml/cex" xmlns:w16cid="http://schemas.microsoft.com/office/word/2016/wordml/cid" xmlns:w16="http://schemas.microsoft.com/office/word/2018/wordml" xmlns:w16du="http://schemas.microsoft.com/office/word/2023/wordml/word16du" xmlns:w16sdtdh="http://schemas.microsoft.com/office/word/2020/wordml/sdtdatahash" xmlns:w16sdtfl="http://schemas.microsoft.com/office/word/2024/wordml/sdtformatlock" xmlns:w16se="http://schemas.microsoft.com/office/word/2015/wordml/symex" mc:Ignorable="w14 w15 w16se w16cid w16 w16cex w16sdtdh w16sdtfl w16du">
+<w:styles xmlns:mc="http://schemas.openxmlformats.org/markup-compatibility/2006" xmlns:r="http://schemas.openxmlformats.org/officeDocument/2006/relationships" xmlns:w="http://schemas.openxmlformats.org/wordprocessingml/2006/main" xmlns:w14="http://schemas.microsoft.com/office/word/2010/wordml" xmlns:w15="http://schemas.microsoft.com/office/word/2012/wordml" xmlns:w16cex="http://schemas.microsoft.com/office/word/2018/wordml/cex" xmlns:w16cid="http://schemas.microsoft.com/office/word/2016/wordml/cid" xmlns:w16="http://schemas.microsoft.com/office/word/2018/wordml" xmlns:w16du="http://schemas.microsoft.com/office/word/2023/wordml/word16du" xmlns:w16sdtdh="http://schemas.microsoft.com/office/word/2020/wordml/sdtdatahash" xmlns:w16se="http://schemas.microsoft.com/office/word/2015/wordml/symex" mc:Ignorable="w14 w15 w16se w16cid w16 w16cex w16sdtdh w16du">
   <w:docDefaults>
     <w:rPrDefault>
       <w:rPr>
@@ -1933,17 +1957,17 @@
     <w:lsdException w:name="Unresolved Mention" w:semiHidden="1" w:unhideWhenUsed="1"/>
     <w:lsdException w:name="Smart Link" w:semiHidden="1" w:unhideWhenUsed="1"/>
   </w:latentStyles>
-  <w:style w:type="paragraph" w:default="1" w:styleId="Standard">
+  <w:style w:type="paragraph" w:default="1" w:styleId="Normal">
     <w:name w:val="Normal"/>
     <w:qFormat/>
   </w:style>
-  <w:style w:type="character" w:default="1" w:styleId="Absatz-Standardschriftart">
+  <w:style w:type="character" w:default="1" w:styleId="DefaultParagraphFont">
     <w:name w:val="Default Paragraph Font"/>
     <w:uiPriority w:val="1"/>
     <w:semiHidden/>
     <w:unhideWhenUsed/>
   </w:style>
-  <w:style w:type="table" w:default="1" w:styleId="NormaleTabelle">
+  <w:style w:type="table" w:default="1" w:styleId="TableNormal">
     <w:name w:val="Normal Table"/>
     <w:uiPriority w:val="99"/>
     <w:semiHidden/>
@@ -1958,17 +1982,17 @@
       </w:tblCellMar>
     </w:tblPr>
   </w:style>
-  <w:style w:type="numbering" w:default="1" w:styleId="KeineListe">
+  <w:style w:type="numbering" w:default="1" w:styleId="NoList">
     <w:name w:val="No List"/>
     <w:uiPriority w:val="99"/>
     <w:semiHidden/>
     <w:unhideWhenUsed/>
   </w:style>
-  <w:style w:type="paragraph" w:styleId="Titel">
+  <w:style w:type="paragraph" w:styleId="Title">
     <w:name w:val="Title"/>
-    <w:basedOn w:val="Standard"/>
-    <w:next w:val="Standard"/>
-    <w:link w:val="TitelZchn"/>
+    <w:basedOn w:val="Normal"/>
+    <w:next w:val="Normal"/>
+    <w:link w:val="TitleChar"/>
     <w:uiPriority w:val="10"/>
     <w:qFormat/>
     <w:rsid w:val="00140B24"/>
@@ -1984,10 +2008,10 @@
       <w:szCs w:val="56"/>
     </w:rPr>
   </w:style>
-  <w:style w:type="character" w:customStyle="1" w:styleId="TitelZchn">
-    <w:name w:val="Titel Zchn"/>
-    <w:basedOn w:val="Absatz-Standardschriftart"/>
-    <w:link w:val="Titel"/>
+  <w:style w:type="character" w:customStyle="1" w:styleId="TitleChar">
+    <w:name w:val="Title Char"/>
+    <w:basedOn w:val="DefaultParagraphFont"/>
+    <w:link w:val="Title"/>
     <w:uiPriority w:val="10"/>
     <w:rsid w:val="00140B24"/>
     <w:rPr>
@@ -1998,9 +2022,9 @@
       <w:szCs w:val="56"/>
     </w:rPr>
   </w:style>
-  <w:style w:type="table" w:styleId="Tabellenraster">
+  <w:style w:type="table" w:styleId="TableGrid">
     <w:name w:val="Table Grid"/>
-    <w:basedOn w:val="NormaleTabelle"/>
+    <w:basedOn w:val="TableNormal"/>
     <w:uiPriority w:val="39"/>
     <w:rsid w:val="00140B24"/>
     <w:pPr>
@@ -2017,9 +2041,9 @@
       </w:tblBorders>
     </w:tblPr>
   </w:style>
-  <w:style w:type="table" w:styleId="Gitternetztabelle1hell">
+  <w:style w:type="table" w:styleId="GridTable1Light">
     <w:name w:val="Grid Table 1 Light"/>
-    <w:basedOn w:val="NormaleTabelle"/>
+    <w:basedOn w:val="TableNormal"/>
     <w:uiPriority w:val="46"/>
     <w:rsid w:val="00140B24"/>
     <w:pPr>
@@ -2074,9 +2098,9 @@
       </w:rPr>
     </w:tblStylePr>
   </w:style>
-  <w:style w:type="table" w:styleId="Gitternetztabelle1hellAkzent1">
+  <w:style w:type="table" w:styleId="GridTable1Light-Accent1">
     <w:name w:val="Grid Table 1 Light Accent 1"/>
-    <w:basedOn w:val="NormaleTabelle"/>
+    <w:basedOn w:val="TableNormal"/>
     <w:uiPriority w:val="46"/>
     <w:rsid w:val="00140B24"/>
     <w:pPr>
@@ -2131,9 +2155,9 @@
       </w:rPr>
     </w:tblStylePr>
   </w:style>
-  <w:style w:type="table" w:styleId="EinfacheTabelle5">
+  <w:style w:type="table" w:styleId="PlainTable5">
     <w:name w:val="Plain Table 5"/>
-    <w:basedOn w:val="NormaleTabelle"/>
+    <w:basedOn w:val="TableNormal"/>
     <w:uiPriority w:val="45"/>
     <w:rsid w:val="00140B24"/>
     <w:pPr>
@@ -2251,9 +2275,9 @@
       </w:tcPr>
     </w:tblStylePr>
   </w:style>
-  <w:style w:type="table" w:styleId="Gitternetztabelle2">
+  <w:style w:type="table" w:styleId="GridTable2">
     <w:name w:val="Grid Table 2"/>
-    <w:basedOn w:val="NormaleTabelle"/>
+    <w:basedOn w:val="TableNormal"/>
     <w:uiPriority w:val="47"/>
     <w:rsid w:val="00140B24"/>
     <w:pPr>
@@ -2326,9 +2350,9 @@
       </w:tcPr>
     </w:tblStylePr>
   </w:style>
-  <w:style w:type="table" w:styleId="Gitternetztabelle5dunkelAkzent3">
+  <w:style w:type="table" w:styleId="GridTable5Dark-Accent3">
     <w:name w:val="Grid Table 5 Dark Accent 3"/>
-    <w:basedOn w:val="NormaleTabelle"/>
+    <w:basedOn w:val="TableNormal"/>
     <w:uiPriority w:val="50"/>
     <w:rsid w:val="00140B24"/>
     <w:pPr>
@@ -2432,9 +2456,9 @@
       </w:tcPr>
     </w:tblStylePr>
   </w:style>
-  <w:style w:type="table" w:styleId="Gitternetztabelle4Akzent1">
+  <w:style w:type="table" w:styleId="GridTable4-Accent1">
     <w:name w:val="Grid Table 4 Accent 1"/>
-    <w:basedOn w:val="NormaleTabelle"/>
+    <w:basedOn w:val="TableNormal"/>
     <w:uiPriority w:val="49"/>
     <w:rsid w:val="00140B24"/>
     <w:pPr>
@@ -2508,9 +2532,9 @@
       </w:tcPr>
     </w:tblStylePr>
   </w:style>
-  <w:style w:type="table" w:styleId="Gitternetztabelle4">
+  <w:style w:type="table" w:styleId="GridTable4">
     <w:name w:val="Grid Table 4"/>
-    <w:basedOn w:val="NormaleTabelle"/>
+    <w:basedOn w:val="TableNormal"/>
     <w:uiPriority w:val="49"/>
     <w:rsid w:val="00140B24"/>
     <w:pPr>

</xml_diff>